<commit_message>
update grandma's history (didn't update html)
</commit_message>
<xml_diff>
--- a/history/Maes_life_history/Chapter 1 - Early Childhood.docx
+++ b/history/Maes_life_history/Chapter 1 - Early Childhood.docx
@@ -52,7 +52,7 @@
           <w:noProof/>
         </w:rPr>
         <w:drawing>
-          <wp:anchor distT="0" distB="0" distL="114300" distR="114300" simplePos="0" relativeHeight="251659264" behindDoc="0" locked="0" layoutInCell="1" allowOverlap="1" wp14:anchorId="1A14D198" wp14:editId="4764961A">
+          <wp:anchor distT="0" distB="0" distL="114300" distR="114300" simplePos="0" relativeHeight="251659264" behindDoc="0" locked="0" layoutInCell="1" allowOverlap="1" wp14:anchorId="1A14D198" wp14:editId="2B3D83D8">
             <wp:simplePos x="0" y="0"/>
             <wp:positionH relativeFrom="column">
               <wp:posOffset>5162550</wp:posOffset>
@@ -77,7 +77,7 @@
                     </pic:cNvPicPr>
                   </pic:nvPicPr>
                   <pic:blipFill>
-                    <a:blip r:embed="rId5" cstate="print">
+                    <a:blip r:embed="rId4" cstate="print">
                       <a:extLst>
                         <a:ext uri="{28A0092B-C50C-407E-A947-70E740481C1C}">
                           <a14:useLocalDpi xmlns:a14="http://schemas.microsoft.com/office/drawing/2010/main" val="0"/>
@@ -144,7 +144,7 @@
                     </pic:cNvPicPr>
                   </pic:nvPicPr>
                   <pic:blipFill>
-                    <a:blip r:embed="rId6" cstate="print">
+                    <a:blip r:embed="rId5" cstate="print">
                       <a:extLst>
                         <a:ext uri="{28A0092B-C50C-407E-A947-70E740481C1C}">
                           <a14:useLocalDpi xmlns:a14="http://schemas.microsoft.com/office/drawing/2010/main" val="0"/>
@@ -266,7 +266,7 @@
           <w:noProof/>
         </w:rPr>
         <w:drawing>
-          <wp:anchor distT="0" distB="0" distL="114300" distR="114300" simplePos="0" relativeHeight="251661312" behindDoc="0" locked="0" layoutInCell="1" allowOverlap="1" wp14:anchorId="3E2B1723" wp14:editId="31F0994B">
+          <wp:anchor distT="0" distB="0" distL="114300" distR="114300" simplePos="0" relativeHeight="251661312" behindDoc="0" locked="0" layoutInCell="1" allowOverlap="1" wp14:anchorId="3E2B1723" wp14:editId="45D04850">
             <wp:simplePos x="0" y="0"/>
             <wp:positionH relativeFrom="margin">
               <wp:align>left</wp:align>
@@ -291,7 +291,7 @@
                     </pic:cNvPicPr>
                   </pic:nvPicPr>
                   <pic:blipFill>
-                    <a:blip r:embed="rId7" cstate="print">
+                    <a:blip r:embed="rId6" cstate="print">
                       <a:extLst>
                         <a:ext uri="{28A0092B-C50C-407E-A947-70E740481C1C}">
                           <a14:useLocalDpi xmlns:a14="http://schemas.microsoft.com/office/drawing/2010/main" val="0"/>
@@ -346,17 +346,9 @@
       <w:r>
         <w:t xml:space="preserve">1 </w:t>
       </w:r>
-      <w:proofErr w:type="gramStart"/>
-      <w:r>
-        <w:t xml:space="preserve">½ </w:t>
-      </w:r>
-      <w:r>
-        <w:t xml:space="preserve"> </w:t>
-      </w:r>
-      <w:r>
-        <w:t>years</w:t>
-      </w:r>
-      <w:proofErr w:type="gramEnd"/>
+      <w:r>
+        <w:t>½ years</w:t>
+      </w:r>
       <w:r>
         <w:t xml:space="preserve"> old until I was about</w:t>
       </w:r>
@@ -402,7 +394,74 @@
           <w:noProof/>
         </w:rPr>
         <w:drawing>
-          <wp:anchor distT="0" distB="0" distL="114300" distR="114300" simplePos="0" relativeHeight="251665408" behindDoc="0" locked="0" layoutInCell="1" allowOverlap="1" wp14:anchorId="66FB5871" wp14:editId="555FEC9A">
+          <wp:anchor distT="0" distB="0" distL="114300" distR="114300" simplePos="0" relativeHeight="251662336" behindDoc="0" locked="0" layoutInCell="1" allowOverlap="1" wp14:anchorId="03DFDCED" wp14:editId="7CFEE984">
+            <wp:simplePos x="0" y="0"/>
+            <wp:positionH relativeFrom="margin">
+              <wp:posOffset>4472940</wp:posOffset>
+            </wp:positionH>
+            <wp:positionV relativeFrom="margin">
+              <wp:posOffset>7576185</wp:posOffset>
+            </wp:positionV>
+            <wp:extent cx="966470" cy="1524000"/>
+            <wp:effectExtent l="0" t="0" r="5080" b="0"/>
+            <wp:wrapSquare wrapText="bothSides"/>
+            <wp:docPr id="14" name="Picture 14" descr="0024 Glendon Clark Porter"/>
+            <wp:cNvGraphicFramePr>
+              <a:graphicFrameLocks xmlns:a="http://schemas.openxmlformats.org/drawingml/2006/main" noChangeAspect="1"/>
+            </wp:cNvGraphicFramePr>
+            <a:graphic xmlns:a="http://schemas.openxmlformats.org/drawingml/2006/main">
+              <a:graphicData uri="http://schemas.openxmlformats.org/drawingml/2006/picture">
+                <pic:pic xmlns:pic="http://schemas.openxmlformats.org/drawingml/2006/picture">
+                  <pic:nvPicPr>
+                    <pic:cNvPr id="0" name="Picture 5" descr="0024 Glendon Clark Porter"/>
+                    <pic:cNvPicPr>
+                      <a:picLocks noChangeAspect="1" noChangeArrowheads="1"/>
+                    </pic:cNvPicPr>
+                  </pic:nvPicPr>
+                  <pic:blipFill>
+                    <a:blip r:embed="rId7" cstate="print">
+                      <a:extLst>
+                        <a:ext uri="{28A0092B-C50C-407E-A947-70E740481C1C}">
+                          <a14:useLocalDpi xmlns:a14="http://schemas.microsoft.com/office/drawing/2010/main" val="0"/>
+                        </a:ext>
+                      </a:extLst>
+                    </a:blip>
+                    <a:srcRect/>
+                    <a:stretch>
+                      <a:fillRect/>
+                    </a:stretch>
+                  </pic:blipFill>
+                  <pic:spPr bwMode="auto">
+                    <a:xfrm>
+                      <a:off x="0" y="0"/>
+                      <a:ext cx="966470" cy="1524000"/>
+                    </a:xfrm>
+                    <a:prstGeom prst="rect">
+                      <a:avLst/>
+                    </a:prstGeom>
+                    <a:noFill/>
+                    <a:ln>
+                      <a:noFill/>
+                    </a:ln>
+                  </pic:spPr>
+                </pic:pic>
+              </a:graphicData>
+            </a:graphic>
+            <wp14:sizeRelH relativeFrom="page">
+              <wp14:pctWidth>0</wp14:pctWidth>
+            </wp14:sizeRelH>
+            <wp14:sizeRelV relativeFrom="page">
+              <wp14:pctHeight>0</wp14:pctHeight>
+            </wp14:sizeRelV>
+          </wp:anchor>
+        </w:drawing>
+      </w:r>
+      <w:r>
+        <w:rPr>
+          <w:noProof/>
+        </w:rPr>
+        <w:drawing>
+          <wp:anchor distT="0" distB="0" distL="114300" distR="114300" simplePos="0" relativeHeight="251665408" behindDoc="0" locked="0" layoutInCell="1" allowOverlap="1" wp14:anchorId="66FB5871" wp14:editId="24326950">
             <wp:simplePos x="0" y="0"/>
             <wp:positionH relativeFrom="margin">
               <wp:posOffset>85725</wp:posOffset>
@@ -537,31 +596,19 @@
         <w:t xml:space="preserve">”, making it Georgia.  </w:t>
       </w:r>
       <w:r>
-        <w:t>Georgia and I shared the bedroom upstairs.  At first Hal and I had bunkbeds, Hal slept on the top and I slept on the bottom on.  We also had Bryce in a crib</w:t>
-      </w:r>
-      <w:r>
-        <w:t xml:space="preserve"> in that room</w:t>
-      </w:r>
-      <w:r>
-        <w:t>.  As Hal got older, he got a room downstairs and I shared the upstairs bedroom with Bryce and Terry.  Bryce &amp; I were on the bunkbeds and Terry in the crib.  Later, the boys had bedrooms downstairs and Georgia &amp; I shared the upstairs bedroom, we had a double bed at that time.  While she was young, when I would go to school, she would get into my jewelry and other stuff and I didn’t like that.  When we were older</w:t>
-      </w:r>
-      <w:r>
-        <w:t>,</w:t>
-      </w:r>
-      <w:r>
-        <w:t xml:space="preserve"> and I was dating or </w:t>
-      </w:r>
-      <w:r>
-        <w:t>babysitting,</w:t>
-      </w:r>
-      <w:r>
-        <w:t xml:space="preserve"> and I would come home </w:t>
-      </w:r>
-      <w:r>
-        <w:t xml:space="preserve">and go to get in bed, Georgia would be on my side.  I would roll her over and during the night, she would roll back and forth and swing her arms and legs over me, so she wasn’t a very good bed partner at that time.  </w:t>
-      </w:r>
-      <w:r>
-        <w:t xml:space="preserve">When I got married, </w:t>
+        <w:rPr>
+          <w:b/>
+        </w:rPr>
+        <w:t>Kim</w:t>
+      </w:r>
+      <w:r>
+        <w:t xml:space="preserve"> Byron is the youngest, and is sixteen years younger, born on the 7th of September</w:t>
+      </w:r>
+      <w:r>
+        <w:t xml:space="preserve"> 1957</w:t>
+      </w:r>
+      <w:r>
+        <w:t xml:space="preserve">.  He was just a little guy when Ken and I got married.  </w:t>
       </w:r>
       <w:r>
         <w:t xml:space="preserve">Georgia was my pretty little flower girl.  </w:t>
@@ -575,56 +622,21 @@
       <w:r>
         <w:t>to our home to stay for a night, weekend or longer after we were married.</w:t>
       </w:r>
-      <w:r>
-        <w:t xml:space="preserve">  </w:t>
-      </w:r>
-      <w:bookmarkStart w:id="0" w:name="_GoBack"/>
-      <w:bookmarkEnd w:id="0"/>
-      <w:r>
-        <w:rPr>
-          <w:b/>
-        </w:rPr>
-        <w:t>Kim</w:t>
-      </w:r>
-      <w:r>
-        <w:t xml:space="preserve"> Byron is the youngest, and is sixteen years younger, born on the 7th of September</w:t>
-      </w:r>
-      <w:r>
-        <w:t xml:space="preserve"> 1957</w:t>
-      </w:r>
-      <w:r>
-        <w:t xml:space="preserve">.  He was just a little guy when Ken and I got married.  </w:t>
-      </w:r>
-    </w:p>
-    <w:p>
-      <w:r>
-        <w:lastRenderedPageBreak/>
-        <w:tab/>
-      </w:r>
-      <w:r>
-        <w:t>I am very blessed to have been born to two such wonderful parents</w:t>
-      </w:r>
-      <w:r>
-        <w:t>,</w:t>
-      </w:r>
-      <w:r>
-        <w:t xml:space="preserve"> who lo</w:t>
-      </w:r>
-      <w:r>
-        <w:t xml:space="preserve">ved me and all their children </w:t>
-      </w:r>
+    </w:p>
+    <w:p/>
+    <w:p>
       <w:r>
         <w:rPr>
           <w:noProof/>
         </w:rPr>
         <w:drawing>
-          <wp:anchor distT="0" distB="0" distL="114300" distR="114300" simplePos="0" relativeHeight="251663360" behindDoc="0" locked="0" layoutInCell="1" allowOverlap="1" wp14:anchorId="1623658C" wp14:editId="6712A541">
+          <wp:anchor distT="0" distB="0" distL="114300" distR="114300" simplePos="0" relativeHeight="251663360" behindDoc="0" locked="0" layoutInCell="1" allowOverlap="1" wp14:anchorId="1623658C" wp14:editId="71BDDAD7">
             <wp:simplePos x="0" y="0"/>
             <wp:positionH relativeFrom="margin">
-              <wp:posOffset>5729605</wp:posOffset>
+              <wp:posOffset>5501005</wp:posOffset>
             </wp:positionH>
             <wp:positionV relativeFrom="margin">
-              <wp:posOffset>14920</wp:posOffset>
+              <wp:posOffset>7566660</wp:posOffset>
             </wp:positionV>
             <wp:extent cx="1243965" cy="1524000"/>
             <wp:effectExtent l="0" t="0" r="0" b="0"/>
@@ -681,22 +693,77 @@
         </w:drawing>
       </w:r>
       <w:r>
+        <w:tab/>
+        <w:t>I am very blessed to have been born to two such wonderful parents</w:t>
+      </w:r>
+      <w:r>
+        <w:t>,</w:t>
+      </w:r>
+      <w:r>
+        <w:t xml:space="preserve"> who lo</w:t>
+      </w:r>
+      <w:r>
+        <w:t>ved me and all their children and taught us the gospel</w:t>
+      </w:r>
+      <w:r>
+        <w:t xml:space="preserve"> both by word and by example.  They were faithful, good honorable people.  Mom was usually a very happy person and people loved to be around her.  She had many friends and she was on the phone a lot because friends and family would call her as they loved to talk to her.  She would cheer them up if they were discouraged or sad and if they had good news, they wanted to tell her.  Mom didn’t gossip, but just </w:t>
+      </w:r>
+      <w:r>
+        <w:lastRenderedPageBreak/>
+        <w:t xml:space="preserve">loved to visit with people, they made her happy and she made them happy.  </w:t>
+      </w:r>
+    </w:p>
+    <w:p/>
+    <w:p>
+      <w:pPr>
+        <w:ind w:firstLine="720"/>
+      </w:pPr>
+      <w:r>
+        <w:t xml:space="preserve">Dad was a hard-working, loving and kind father.  </w:t>
+      </w:r>
+      <w:r>
+        <w:t xml:space="preserve">He loved our mother, which was a great blessing.  </w:t>
+      </w:r>
+      <w:r>
+        <w:t xml:space="preserve">He </w:t>
+      </w:r>
+      <w:r>
+        <w:t xml:space="preserve">loved the Lord and served Him </w:t>
+      </w:r>
+      <w:r>
+        <w:t xml:space="preserve">the best of his ability and was very generous in his tithing, fast offerings and other </w:t>
+      </w:r>
+      <w:r>
+        <w:t xml:space="preserve">church </w:t>
+      </w:r>
+      <w:r>
+        <w:t>donations.</w:t>
+      </w:r>
+      <w:r>
+        <w:t xml:space="preserve">  Dad had a sense of humor, which I loved also.  I loved to see and hear him laugh. He would call us kids silly names instead of our given names at times, and when we would say “DAD!”, he would laugh and laugh.  Dad didn’t enjoy playing games like Mom did, but he did like playing “Authors”.  He could look us each in the eye and say something like “Do you have Tom Sawyer by Mark Twain?”  The way dad would look at you and the way he would say it, made you give yourself away and then we would have to give the card to him and he would laugh.  In my mind, I can still see him doing that.  He also played Panjandrum with us and after us kids were all married and moved out, he and mom would play it before going to bed many nights.  I will tell more about Mom &amp; Dad later.</w:t>
+      </w:r>
+    </w:p>
+    <w:p>
+      <w:pPr>
+        <w:ind w:firstLine="720"/>
+      </w:pPr>
+      <w:r>
         <w:rPr>
           <w:noProof/>
         </w:rPr>
         <w:drawing>
-          <wp:anchor distT="0" distB="0" distL="114300" distR="114300" simplePos="0" relativeHeight="251662336" behindDoc="0" locked="0" layoutInCell="1" allowOverlap="1" wp14:anchorId="03DFDCED" wp14:editId="0EAB2735">
+          <wp:anchor distT="0" distB="0" distL="114300" distR="114300" simplePos="0" relativeHeight="251667456" behindDoc="0" locked="0" layoutInCell="1" allowOverlap="1" wp14:anchorId="7470D774" wp14:editId="0F3B5B19">
             <wp:simplePos x="0" y="0"/>
             <wp:positionH relativeFrom="margin">
-              <wp:posOffset>4640399</wp:posOffset>
+              <wp:posOffset>5657850</wp:posOffset>
             </wp:positionH>
             <wp:positionV relativeFrom="margin">
-              <wp:align>top</wp:align>
+              <wp:posOffset>2110740</wp:posOffset>
             </wp:positionV>
-            <wp:extent cx="966470" cy="1524000"/>
-            <wp:effectExtent l="0" t="0" r="5080" b="0"/>
+            <wp:extent cx="1019175" cy="1381125"/>
+            <wp:effectExtent l="0" t="0" r="9525" b="9525"/>
             <wp:wrapSquare wrapText="bothSides"/>
-            <wp:docPr id="14" name="Picture 14" descr="0024 Glendon Clark Porter"/>
+            <wp:docPr id="9" name="Picture 9" descr="Mary Elizabeth (May) Porter family_0005"/>
             <wp:cNvGraphicFramePr>
               <a:graphicFrameLocks xmlns:a="http://schemas.openxmlformats.org/drawingml/2006/main" noChangeAspect="1"/>
             </wp:cNvGraphicFramePr>
@@ -704,7 +771,7 @@
               <a:graphicData uri="http://schemas.openxmlformats.org/drawingml/2006/picture">
                 <pic:pic xmlns:pic="http://schemas.openxmlformats.org/drawingml/2006/picture">
                   <pic:nvPicPr>
-                    <pic:cNvPr id="0" name="Picture 5" descr="0024 Glendon Clark Porter"/>
+                    <pic:cNvPr id="0" name="Picture 10" descr="Mary Elizabeth (May) Porter family_0005"/>
                     <pic:cNvPicPr>
                       <a:picLocks noChangeAspect="1" noChangeArrowheads="1"/>
                     </pic:cNvPicPr>
@@ -725,7 +792,7 @@
                   <pic:spPr bwMode="auto">
                     <a:xfrm>
                       <a:off x="0" y="0"/>
-                      <a:ext cx="966470" cy="1524000"/>
+                      <a:ext cx="1019175" cy="1381125"/>
                     </a:xfrm>
                     <a:prstGeom prst="rect">
                       <a:avLst/>
@@ -748,63 +815,17 @@
         </w:drawing>
       </w:r>
       <w:r>
-        <w:t>and taught us the gospel</w:t>
-      </w:r>
-      <w:r>
-        <w:t xml:space="preserve"> both by word and by example.  They were faithful, good honorable people.  Mom was usually a very happy person and people loved to be around her.  She had many friends and she was on the phone a lot because friends and family would call her as they loved to talk to her.  She would cheer them up if they were discouraged or sad and if they had good news, they wanted to tell her.  Mom didn’t gossip, but just loved to visit with people, they made her happy and she made them happy.  </w:t>
-      </w:r>
-    </w:p>
-    <w:p/>
-    <w:p>
-      <w:pPr>
-        <w:ind w:firstLine="720"/>
-      </w:pPr>
-      <w:r>
-        <w:t xml:space="preserve">Dad was a hard-working, loving and kind father.  </w:t>
-      </w:r>
-      <w:r>
-        <w:t xml:space="preserve">He loved our mother, which was a great blessing.  </w:t>
-      </w:r>
-      <w:r>
-        <w:t xml:space="preserve">He </w:t>
-      </w:r>
-      <w:r>
-        <w:t xml:space="preserve">loved the Lord and served Him </w:t>
-      </w:r>
-      <w:r>
-        <w:t xml:space="preserve">the best of his ability and was very generous in his tithing, fast offerings and other </w:t>
-      </w:r>
-      <w:r>
-        <w:t xml:space="preserve">church </w:t>
-      </w:r>
-      <w:r>
-        <w:t>donations.</w:t>
-      </w:r>
-      <w:r>
-        <w:t xml:space="preserve">  Dad had a sense of humor, which I loved also.  I loved to see and hear him laugh. He would call us kids silly names instead of our given names at times, and when we would say “DAD!”, he would laugh and laugh.  Dad didn’t enjoy playing games like Mom did, but he did like playing “Authors”.  He could look us each in the eye and say something like “Do you have Tom Sawyer by Mark Twain?”  The way dad would look at you and the way he would say it, made you give yourself away and then we would have to give the card to him and he would laugh.  In my mind, I can still see him doing that.  He also played Panjandrum with us and after us kids were all married and moved out, he and mom would play it before going to bed many nights.  I will tell more about Mom &amp; Dad later.</w:t>
-      </w:r>
-    </w:p>
-    <w:p>
-      <w:pPr>
-        <w:ind w:firstLine="720"/>
-      </w:pPr>
-    </w:p>
-    <w:p>
-      <w:pPr>
-        <w:ind w:firstLine="720"/>
-      </w:pPr>
-      <w:r>
         <w:rPr>
           <w:noProof/>
         </w:rPr>
         <w:drawing>
-          <wp:anchor distT="0" distB="0" distL="114300" distR="114300" simplePos="0" relativeHeight="251666432" behindDoc="0" locked="0" layoutInCell="1" allowOverlap="1" wp14:anchorId="537CC3D0" wp14:editId="58B78489">
+          <wp:anchor distT="0" distB="0" distL="114300" distR="114300" simplePos="0" relativeHeight="251666432" behindDoc="0" locked="0" layoutInCell="1" allowOverlap="1" wp14:anchorId="537CC3D0" wp14:editId="6B4BC986">
             <wp:simplePos x="0" y="0"/>
             <wp:positionH relativeFrom="margin">
-              <wp:posOffset>4627181</wp:posOffset>
+              <wp:posOffset>4667885</wp:posOffset>
             </wp:positionH>
             <wp:positionV relativeFrom="margin">
-              <wp:posOffset>3594601</wp:posOffset>
+              <wp:posOffset>2110740</wp:posOffset>
             </wp:positionV>
             <wp:extent cx="923290" cy="1381125"/>
             <wp:effectExtent l="0" t="0" r="0" b="9525"/>
@@ -860,73 +881,11 @@
           </wp:anchor>
         </w:drawing>
       </w:r>
-      <w:r>
-        <w:rPr>
-          <w:noProof/>
-        </w:rPr>
-        <w:drawing>
-          <wp:anchor distT="0" distB="0" distL="114300" distR="114300" simplePos="0" relativeHeight="251667456" behindDoc="0" locked="0" layoutInCell="1" allowOverlap="1" wp14:anchorId="7470D774" wp14:editId="1A485870">
-            <wp:simplePos x="0" y="0"/>
-            <wp:positionH relativeFrom="margin">
-              <wp:posOffset>5640006</wp:posOffset>
-            </wp:positionH>
-            <wp:positionV relativeFrom="margin">
-              <wp:posOffset>3606165</wp:posOffset>
-            </wp:positionV>
-            <wp:extent cx="1019175" cy="1381125"/>
-            <wp:effectExtent l="0" t="0" r="9525" b="9525"/>
-            <wp:wrapSquare wrapText="bothSides"/>
-            <wp:docPr id="9" name="Picture 9" descr="Mary Elizabeth (May) Porter family_0005"/>
-            <wp:cNvGraphicFramePr>
-              <a:graphicFrameLocks xmlns:a="http://schemas.openxmlformats.org/drawingml/2006/main" noChangeAspect="1"/>
-            </wp:cNvGraphicFramePr>
-            <a:graphic xmlns:a="http://schemas.openxmlformats.org/drawingml/2006/main">
-              <a:graphicData uri="http://schemas.openxmlformats.org/drawingml/2006/picture">
-                <pic:pic xmlns:pic="http://schemas.openxmlformats.org/drawingml/2006/picture">
-                  <pic:nvPicPr>
-                    <pic:cNvPr id="0" name="Picture 10" descr="Mary Elizabeth (May) Porter family_0005"/>
-                    <pic:cNvPicPr>
-                      <a:picLocks noChangeAspect="1" noChangeArrowheads="1"/>
-                    </pic:cNvPicPr>
-                  </pic:nvPicPr>
-                  <pic:blipFill>
-                    <a:blip r:embed="rId12" cstate="print">
-                      <a:extLst>
-                        <a:ext uri="{28A0092B-C50C-407E-A947-70E740481C1C}">
-                          <a14:useLocalDpi xmlns:a14="http://schemas.microsoft.com/office/drawing/2010/main" val="0"/>
-                        </a:ext>
-                      </a:extLst>
-                    </a:blip>
-                    <a:srcRect/>
-                    <a:stretch>
-                      <a:fillRect/>
-                    </a:stretch>
-                  </pic:blipFill>
-                  <pic:spPr bwMode="auto">
-                    <a:xfrm>
-                      <a:off x="0" y="0"/>
-                      <a:ext cx="1019175" cy="1381125"/>
-                    </a:xfrm>
-                    <a:prstGeom prst="rect">
-                      <a:avLst/>
-                    </a:prstGeom>
-                    <a:noFill/>
-                    <a:ln>
-                      <a:noFill/>
-                    </a:ln>
-                  </pic:spPr>
-                </pic:pic>
-              </a:graphicData>
-            </a:graphic>
-            <wp14:sizeRelH relativeFrom="page">
-              <wp14:pctWidth>0</wp14:pctWidth>
-            </wp14:sizeRelH>
-            <wp14:sizeRelV relativeFrom="page">
-              <wp14:pctHeight>0</wp14:pctHeight>
-            </wp14:sizeRelV>
-          </wp:anchor>
-        </w:drawing>
-      </w:r>
+    </w:p>
+    <w:p>
+      <w:pPr>
+        <w:ind w:firstLine="720"/>
+      </w:pPr>
       <w:r>
         <w:t>I was named after m</w:t>
       </w:r>
@@ -1045,18 +1004,10 @@
         </w:smartTag>
       </w:smartTag>
       <w:r>
-        <w:t>, one of the few letters I received from him, but it meant a lot to me.  He told of this experience and I will quote from his letter</w:t>
-      </w:r>
-      <w:proofErr w:type="gramStart"/>
-      <w:r>
-        <w:t>...</w:t>
-      </w:r>
-      <w:r>
-        <w:t>(</w:t>
-      </w:r>
-      <w:proofErr w:type="gramEnd"/>
-      <w:r>
-        <w:t>I can’t find it)</w:t>
+        <w:t>, one of the few letters I received from him, but it meant a lot to me.  He told of this experience and I will quote from his letter...</w:t>
+      </w:r>
+      <w:r>
+        <w:t>(I can’t find it)</w:t>
       </w:r>
       <w:r>
         <w:t>......................</w:t>
@@ -1085,15 +1036,7 @@
         <w:t>I had terrible ear aches</w:t>
       </w:r>
       <w:r>
-        <w:t xml:space="preserve"> from the time I was tiny until I had my tonsils out when I was about 4 or 5 years old.  I remember waking up many times at night and my sweet Mom warming some ear drops or oil in a teaspoon on the stove, dropping it in my ear then putting cotton in and cuddling me up on her lap in the rocking chair.  She would rock me while singing many songs until I fell back to sleep.  The ones I remember most were "This Little Piggy Went </w:t>
-      </w:r>
-      <w:proofErr w:type="gramStart"/>
-      <w:r>
-        <w:t>To</w:t>
-      </w:r>
-      <w:proofErr w:type="gramEnd"/>
-      <w:r>
-        <w:t xml:space="preserve"> Market" and "Rock-a-bye and don't you cry and we will go to Grannies".  I sang these to my little ones and now I do so to my grandchildren.</w:t>
+        <w:t xml:space="preserve"> from the time I was tiny until I had my tonsils out when I was about 4 or 5 years old.  I remember waking up many times at night and my sweet Mom warming some ear drops or oil in a teaspoon on the stove, dropping it in my ear then putting cotton in and cuddling me up on her lap in the rocking chair.  She would rock me while singing many songs until I fell back to sleep.  The ones I remember most were "This Little Piggy Went To Market" and "Rock-a-bye and don't you cry and we will go to Grannies".  I sang these to my little ones and now I do so to my grandchildren.</w:t>
       </w:r>
     </w:p>
     <w:p/>
@@ -1102,6 +1045,7 @@
         <w:rPr>
           <w:noProof/>
         </w:rPr>
+        <w:lastRenderedPageBreak/>
         <w:drawing>
           <wp:anchor distT="0" distB="0" distL="114300" distR="114300" simplePos="0" relativeHeight="251664384" behindDoc="0" locked="0" layoutInCell="1" allowOverlap="1" wp14:anchorId="280675A1" wp14:editId="09F35353">
             <wp:simplePos x="0" y="0"/>
@@ -1128,7 +1072,7 @@
                     </pic:cNvPicPr>
                   </pic:nvPicPr>
                   <pic:blipFill>
-                    <a:blip r:embed="rId13" cstate="print">
+                    <a:blip r:embed="rId12" cstate="print">
                       <a:extLst>
                         <a:ext uri="{28A0092B-C50C-407E-A947-70E740481C1C}">
                           <a14:useLocalDpi xmlns:a14="http://schemas.microsoft.com/office/drawing/2010/main" val="0"/>
@@ -1273,7 +1217,6 @@
         <w:rPr>
           <w:noProof/>
         </w:rPr>
-        <w:lastRenderedPageBreak/>
         <w:drawing>
           <wp:anchor distT="0" distB="0" distL="114300" distR="114300" simplePos="0" relativeHeight="251671552" behindDoc="1" locked="0" layoutInCell="1" allowOverlap="1" wp14:anchorId="1ADB57F7" wp14:editId="641F5E0D">
             <wp:simplePos x="0" y="0"/>
@@ -1308,7 +1251,7 @@
                     </pic:cNvPicPr>
                   </pic:nvPicPr>
                   <pic:blipFill>
-                    <a:blip r:embed="rId14" cstate="print">
+                    <a:blip r:embed="rId13" cstate="print">
                       <a:extLst>
                         <a:ext uri="{28A0092B-C50C-407E-A947-70E740481C1C}">
                           <a14:useLocalDpi xmlns:a14="http://schemas.microsoft.com/office/drawing/2010/main" val="0"/>
@@ -1360,7 +1303,11 @@
         <w:t>Back in those days we didn’t have the many convenience appliances like we do today</w:t>
       </w:r>
       <w:r>
-        <w:t xml:space="preserve">.  They hadn’t invented the automatic washer &amp; dryer, so mom had a Dexter washer with twin tubs and a wringer which had a handle and you would put an article of clothes on the one side and start turning the handle and the clothes would go through between two round wooden cylinders (looked like big rolling pins) and fall into the next tub.  Mom would put Tide &amp; bleach in the washer which had an agitator that went back and forth when you pushed the lever.  This did work with an electric motor.  Mom would put bluing in the last tub.  We had a “wash house” in back of our house, which was a shed.  It had one little electric bulb in the middle, but it seemed really dark and creepy out there.  It seems like it had a dirt floor and I remember lots of spiders, etc., so I didn’t like being there, but I was the oldest daughter and I was expected to help with everything a woman does.  I felt picked on, as my brothers did practically nothing, but I learned a lot which made me a better mother and </w:t>
+        <w:t xml:space="preserve">.  They hadn’t invented the automatic washer &amp; dryer, so mom had a Dexter washer with twin tubs and a wringer which had a handle and you would put an article of clothes on the one side and start turning the handle and the clothes would go through between two round wooden cylinders (looked like big rolling pins) and fall into the next tub.  Mom would put Tide &amp; bleach in the washer which had an agitator that went back and forth when you pushed the lever.  This did work </w:t>
+      </w:r>
+      <w:r>
+        <w:lastRenderedPageBreak/>
+        <w:t xml:space="preserve">with an electric motor.  Mom would put bluing in the last tub.  We had a “wash house” in back of our house, which was a shed.  It had one little electric bulb in the middle, but it seemed really dark and creepy out there.  It seems like it had a dirt floor and I remember lots of spiders, etc., so I didn’t like being there, but I was the oldest daughter and I was expected to help with everything a woman does.  I felt picked on, as my brothers did practically nothing, but I learned a lot which made me a better mother and </w:t>
       </w:r>
       <w:r>
         <w:t>homemaker.</w:t>
@@ -1486,7 +1433,7 @@
                     </pic:cNvPicPr>
                   </pic:nvPicPr>
                   <pic:blipFill>
-                    <a:blip r:embed="rId15" cstate="print">
+                    <a:blip r:embed="rId14" cstate="print">
                       <a:extLst>
                         <a:ext uri="{28A0092B-C50C-407E-A947-70E740481C1C}">
                           <a14:useLocalDpi xmlns:a14="http://schemas.microsoft.com/office/drawing/2010/main" val="0"/>
@@ -1541,43 +1488,43 @@
         <w:t xml:space="preserve">presents, for </w:t>
       </w:r>
       <w:r>
-        <w:t xml:space="preserve">several of us girls in the ward, especially on our birthdays and Christmas.  He'd take us to the circus, Lagoon and other fun places.  He'd buy us candy and other treats.  When we were sick he'd come to visit us and bring us goodies and </w:t>
+        <w:t xml:space="preserve">several of us girls in the ward, especially on our birthdays and Christmas.  He'd take us to the circus, Lagoon and other fun places.  He'd buy us candy and other treats.  When we were sick he'd come to visit us and bring us goodies and comic books to cheer us up.  I seemed to be his favorite as he would always buy me the nicest and most expensive items.  For example, one year for Christmas he gave me and my friends a bike.  Theirs were </w:t>
+      </w:r>
+      <w:r>
+        <w:t>smaller, cheaper</w:t>
+      </w:r>
+      <w:r>
+        <w:t xml:space="preserve"> bikes, but mine </w:t>
+      </w:r>
+      <w:r>
+        <w:t xml:space="preserve">was a </w:t>
+      </w:r>
+      <w:proofErr w:type="spellStart"/>
+      <w:r>
+        <w:t>Swinn</w:t>
+      </w:r>
+      <w:proofErr w:type="spellEnd"/>
+      <w:r>
+        <w:t xml:space="preserve">.  It </w:t>
+      </w:r>
+      <w:r>
+        <w:t>had lights, a horn and was a larger, nicer one.  Another year he gave us watches.  He gave them Cinderella watches, but he gave me a beautiful woman’s watch.  He told me the reason he did this was because he knew I appreciated it more and that I would take better care of the things he gave me than the other girls would.  When I was sick, he'd bring me</w:t>
+      </w:r>
+      <w:r>
+        <w:t xml:space="preserve"> comic books, pop and ice cream, </w:t>
+      </w:r>
+      <w:r>
+        <w:t>(usually a quart) and sometimes cookies</w:t>
+      </w:r>
+      <w:r>
+        <w:t>.</w:t>
+      </w:r>
+      <w:r>
+        <w:t xml:space="preserve">  I was always really excited, but this caused Hal to be jealous.  I don't blame him.  It would have been hard for him when I was always getting nice presents or treats or being taken to special places </w:t>
       </w:r>
       <w:r>
         <w:lastRenderedPageBreak/>
-        <w:t xml:space="preserve">comic books to cheer us up.  I seemed to be his favorite as he would always buy me the nicest and most expensive items.  For example, one year for Christmas he gave me and my friends a bike.  Theirs were </w:t>
-      </w:r>
-      <w:r>
-        <w:t>smaller, cheaper</w:t>
-      </w:r>
-      <w:r>
-        <w:t xml:space="preserve"> bikes, but mine </w:t>
-      </w:r>
-      <w:r>
-        <w:t xml:space="preserve">was a </w:t>
-      </w:r>
-      <w:proofErr w:type="spellStart"/>
-      <w:r>
-        <w:t>Swinn</w:t>
-      </w:r>
-      <w:proofErr w:type="spellEnd"/>
-      <w:r>
-        <w:t xml:space="preserve">.  It </w:t>
-      </w:r>
-      <w:r>
-        <w:t>had lights, a horn and was a larger, nicer one.  Another year he gave us watches.  He gave them Cinderella watches, but he gave me a beautiful woman’s watch.  He told me the reason he did this was because he knew I appreciated it more and that I would take better care of the things he gave me than the other girls would.  When I was sick, he'd bring me</w:t>
-      </w:r>
-      <w:r>
-        <w:t xml:space="preserve"> comic books, pop and ice cream, </w:t>
-      </w:r>
-      <w:r>
-        <w:t>(usually a quart) and sometimes cookies</w:t>
-      </w:r>
-      <w:r>
-        <w:t>.</w:t>
-      </w:r>
-      <w:r>
-        <w:t xml:space="preserve">  I was always really excited, but this caused Hal to be jealous.  I don't blame him.  It would have been hard for him when I was always getting nice presents or treats or being taken to special places where children love to go and he wasn't invited or given gifts.  Bryce was a lot younger so he didn't understand too much about it so I don't believe it affected him too much.  I didn't always get to go because dad sometimes didn't approve and didn't know whether to trust him that much.  Some people in the ward gossiped about him and said he was probably a "dirty old man".  This hurt and upset him as he wasn't that way at all.  </w:t>
+        <w:t xml:space="preserve">where children love to go and he wasn't invited or given gifts.  Bryce was a lot younger so he didn't understand too much about it so I don't believe it affected him too much.  I didn't always get to go because dad sometimes didn't approve and didn't know whether to trust him that much.  Some people in the ward gossiped about him and said he was probably a "dirty old man".  This hurt and upset him as he wasn't that way at all.  </w:t>
       </w:r>
       <w:r>
         <w:t xml:space="preserve">He was a gentle, kind, good man.  </w:t>
@@ -1616,7 +1563,17 @@
         <w:t xml:space="preserve"> on your shoulder or head</w:t>
       </w:r>
       <w:r>
-        <w:t xml:space="preserve">.  One day my friend, Patsy Morris, was at my house and we were making cookies.  All of a sudden, Patsy started screaming and jumping up and down and waving her hands frantically.  I looked over at her and my Parakeet had </w:t>
+        <w:t xml:space="preserve">.  </w:t>
+      </w:r>
+      <w:r>
+        <w:rPr>
+          <w:b/>
+          <w:bCs/>
+        </w:rPr>
+        <w:t>One day my friend, Patsy Morris,</w:t>
+      </w:r>
+      <w:r>
+        <w:t xml:space="preserve"> was at my house and we were making cookies.  All of a sudden, Patsy started screaming and jumping up and down and waving her hands frantically.  I looked over at her and my Parakeet had </w:t>
       </w:r>
       <w:r>
         <w:t xml:space="preserve">landed on Patsy’s head and scared her to pieces.  </w:t>
@@ -1679,15 +1636,7 @@
         <w:t>“Brownie”.</w:t>
       </w:r>
       <w:r>
-        <w:t xml:space="preserve">  We had Skippy spaded after that</w:t>
-      </w:r>
-      <w:proofErr w:type="gramStart"/>
-      <w:r>
-        <w:t>. .</w:t>
-      </w:r>
-      <w:proofErr w:type="gramEnd"/>
-      <w:r>
-        <w:t xml:space="preserve">  We had about three years, I think, when she was out one morning and up by the highway and we heard a noise and ran outside and a car hurried off.  The car had swung out onto the gravel (off the road) to hit and kill our Skippy.  Mom &amp; Dad were so upset that someone would do that, and I was heartbroken as I loved my little dog.  I don’t remember how long we had Brownie when we found out that he had been picked up and was in the pound.  We called the pound and they said we could come get him, but when we got there, he wasn’t there.  They said that he had escaped over the chain fence, but we think they had already put him to sleep, so just told us that.  We were sad about that too.  The reason why he was in the pound was because of some bad neighbors, who lived in Lyman’s back apartments (close to the park).  The man taught his kids to steal people’s fruit off their trees and other things.  They stole fruit from Grandpa, and he caught them and took them to their parent’s home and the dad got mad at them and said “I taught you not to get caught.”  The man would walk past our house to get to the corner store and buy his beer and cigarettes, and if Brownie was outside, he would run towards him barking and growling as he didn’t like him.  I think animals have an instinct when people are bad, because Brownie didn’t bark at other people passing by.  Anyway, we’re sure that this man turned Brownie in.  </w:t>
+        <w:t xml:space="preserve">  We had Skippy spaded after that. .  We had about three years, I think, when she was out one morning and up by the highway and we heard a noise and ran outside and a car hurried off.  The car had swung out onto the gravel (off the road) to hit and kill our Skippy.  Mom &amp; Dad were so upset that someone would do that, and I was heartbroken as I loved my little dog.  I don’t remember how long we had Brownie when we found out that he had been picked up and was in the pound.  We called the pound and they said we could come get him, but when we got there, he wasn’t there.  They said that he had escaped over the chain fence, but we think they had already put him to sleep, so just told us that.  We were sad about that too.  The reason why he was in the pound was because of some bad neighbors, who lived in Lyman’s back apartments (close to the park).  The man taught his kids to steal people’s fruit off their trees and other things.  They stole fruit from Grandpa, and he caught them and took them to their parent’s home and the dad got mad at them and said “I taught you not to get caught.”  The man would walk past our house to get to the corner store and buy his beer and cigarettes, and if Brownie was outside, he would run towards him barking and growling as he didn’t like him.  I think animals have an instinct when people are bad, because Brownie didn’t bark at other people passing by.  Anyway, we’re sure that this man turned Brownie in.  </w:t>
       </w:r>
     </w:p>
     <w:p>
@@ -1712,22 +1661,14 @@
         <w:t>yellow canary</w:t>
       </w:r>
       <w:r>
-        <w:t xml:space="preserve">.  I loved listening to her canary sing.  Sometimes it sang so loud that if she had other people there, they couldn’t hear each other talk, so she would put a cover over </w:t>
-      </w:r>
-      <w:r>
-        <w:lastRenderedPageBreak/>
-        <w:t>the cage and it would quiet down.  Since I loved that canary, she gave it to me after Ken and I were married and living in our home in Ogden.  Grandma had a feather mattress and sometimes, when Grandpa was away for the night, like when he took one of my brothers with him to Meadow when he was asked to sing, Grandma had me sleep with her.  She was always nervous about being alone in her home, and I loved spending the night with her and sleeping in that soft feather mattress.  One day I asked her if when she died, if she would will her mattress to me.  She did, but Ken didn’t want it, so I didn’t get it.  I wasn’t too happy with him.</w:t>
-      </w:r>
-    </w:p>
+        <w:t>.  I loved listening to her canary sing.  Sometimes it sang so loud that if she had other people there, they couldn’t hear each other talk, so she would put a cover over the cage and it would quiet down.  Since I loved that canary, she gave it to me after Ken and I were married and living in our home in Ogden.  Grandma had a feather mattress and sometimes, when Grandpa was away for the night, like when he took one of my brothers with him to Meadow when he was asked to sing, Grandma had me sleep with her.  She was always nervous about being alone in her home, and I loved spending the night with her and sleeping in that soft feather mattress.  One day I asked her if when she died, if she would will her mattress to me.  She did, but Ken didn’t want it, so I didn’t get it.  I wasn’t too happy with him.</w:t>
+      </w:r>
+    </w:p>
+    <w:p/>
     <w:p>
       <w:pPr>
         <w:ind w:firstLine="720"/>
       </w:pPr>
-    </w:p>
-    <w:p>
-      <w:pPr>
-        <w:ind w:firstLine="720"/>
-      </w:pPr>
       <w:r>
         <w:rPr>
           <w:b/>
@@ -1738,87 +1679,20 @@
         <w:t>,</w:t>
       </w:r>
       <w:r>
-        <w:t xml:space="preserve"> and then I did have money to be able to spend on myself and I liked that.  </w:t>
+        <w:t xml:space="preserve"> and then I did have </w:t>
+      </w:r>
+      <w:r>
+        <w:lastRenderedPageBreak/>
+        <w:t xml:space="preserve">money to be able to spend on myself and I liked that.  </w:t>
       </w:r>
       <w:r>
         <w:t xml:space="preserve">I babysat some for people in Lyman’s back apartments.  They were down at the end of their property, close by where the park is now.  They were cheap apartments so all kinds of people lived there.  I remember babysitting one time and after I got the children to sleep, I saw a </w:t>
       </w:r>
-      <w:proofErr w:type="spellStart"/>
-      <w:r>
-        <w:rPr>
-          <w:color w:val="FF0000"/>
-        </w:rPr>
-        <w:t>h</w:t>
-      </w:r>
-      <w:r>
-        <w:rPr>
-          <w:color w:val="FF0000"/>
-        </w:rPr>
-        <w:t>ugh</w:t>
-      </w:r>
-      <w:proofErr w:type="spellEnd"/>
+      <w:r>
+        <w:t>Hugh</w:t>
+      </w:r>
       <w:r>
         <w:t xml:space="preserve"> spider and it ran so fast across the floor.  I was very afraid of it so I sat the rest of the night on the couch, with my feet up on the couch, watching for it to reappear, but hoping it wouldn’t, until the couple got home.  Another time after the children were in bed, I saw a man outside, staring at me through the window.  They didn’t have blinds on that front window.  Thank goodness I had the door locked, but it still made me very nervous.  I ran into the other room and was relieved when the people got home.  I remember other times I would hear all kinds of strange noises and I could imagine someone walking around in the house and I knew the children were asleep.  I was very nervous.  I think it was just the sounds of the furnace. </w:t>
-      </w:r>
-    </w:p>
-    <w:p/>
-    <w:p>
-      <w:pPr>
-        <w:rPr>
-          <w:kern w:val="1"/>
-        </w:rPr>
-      </w:pPr>
-      <w:r>
-        <w:tab/>
-        <w:t xml:space="preserve"> </w:t>
-      </w:r>
-      <w:r>
-        <w:t xml:space="preserve">I babysat until </w:t>
-      </w:r>
-      <w:r>
-        <w:rPr>
-          <w:b/>
-        </w:rPr>
-        <w:t xml:space="preserve">I was 15 when I got a job as a carhop at an A &amp; W Drive-in in </w:t>
-      </w:r>
-      <w:r>
-        <w:rPr>
-          <w:b/>
-        </w:rPr>
-        <w:t xml:space="preserve">Clearfield. </w:t>
-      </w:r>
-      <w:r>
-        <w:rPr>
-          <w:kern w:val="1"/>
-        </w:rPr>
-        <w:t xml:space="preserve"> I didn't like carhopping so the next summer I applied at the </w:t>
-      </w:r>
-      <w:r>
-        <w:rPr>
-          <w:b/>
-          <w:kern w:val="1"/>
-        </w:rPr>
-        <w:t>Arctic Circle</w:t>
-      </w:r>
-      <w:r>
-        <w:rPr>
-          <w:kern w:val="1"/>
-        </w:rPr>
-        <w:t xml:space="preserve"> in Roy and got the job.  </w:t>
-      </w:r>
-      <w:proofErr w:type="spellStart"/>
-      <w:r>
-        <w:rPr>
-          <w:kern w:val="1"/>
-        </w:rPr>
-        <w:t>Delgarn</w:t>
-      </w:r>
-      <w:proofErr w:type="spellEnd"/>
-      <w:r>
-        <w:rPr>
-          <w:kern w:val="1"/>
-        </w:rPr>
-        <w:t xml:space="preserve"> Smith was the owner.  He was really strict.  He only had old fashioned cash registers at the two counters.  We were to help all the customers as they walked up to the counter.  We were to keep the orders in our heads, figure them up in our heads and get the orders out in the order they came in.  It was hard, especially at first, but I liked the job.  I liked the girls &amp; guys I worked with.  They were from Weber High so it was easy for me to get them to trade with me so I could go to the activities, games and dances at Davis, because Weber activities were usually on different nights.  I could even get them to trade with me when I had dates as there were so many of them who wanted me to trade with them.  It was also fun flirting with the cute guys who came there.  I worked there until I was married.  </w:t>
       </w:r>
     </w:p>
     <w:p/>
@@ -1895,7 +1769,7 @@
                     </pic:cNvPicPr>
                   </pic:nvPicPr>
                   <pic:blipFill>
-                    <a:blip r:embed="rId16" cstate="print">
+                    <a:blip r:embed="rId15" cstate="print">
                       <a:extLst>
                         <a:ext uri="{28A0092B-C50C-407E-A947-70E740481C1C}">
                           <a14:useLocalDpi xmlns:a14="http://schemas.microsoft.com/office/drawing/2010/main" val="0"/>
@@ -1960,11 +1834,7 @@
         <w:t>,</w:t>
       </w:r>
       <w:r>
-        <w:t xml:space="preserve"> which made it fun.  I can remember (I think it was in the 5th grade) that I had two boyfriends who would write and pass notes </w:t>
-      </w:r>
-      <w:r>
-        <w:lastRenderedPageBreak/>
-        <w:t xml:space="preserve">to me saying "Do you like me more than Dan?" and Dan would say "Do you like me better than John?"  I would write back saying I liked them both the same.  </w:t>
+        <w:t xml:space="preserve"> which made it fun.  I can remember (I think it was in the 5th grade) that I had two boyfriends who would write and pass notes to me saying "Do you like me more than Dan?" and Dan would say "Do you like me better than John?"  I would write back saying I liked them both the same.  </w:t>
       </w:r>
       <w:r>
         <w:t>We</w:t>
@@ -2020,7 +1890,11 @@
         <w:t>,</w:t>
       </w:r>
       <w:r>
-        <w:t xml:space="preserve"> and as much as they played with each other.  Another reason was Mom had me helping with the housework, meals, laundry, tending children, etc., so I didn't have as much extra time to play.  Saturdays were really busy cleaning the house and going grocery shopping - so when I was younger I didn't get to play much on Saturdays</w:t>
+        <w:t xml:space="preserve"> and as much as they played with each other.  Another reason was Mom had me helping with the housework, meals, laundry, tending children, etc., so I didn't have as much extra </w:t>
+      </w:r>
+      <w:r>
+        <w:lastRenderedPageBreak/>
+        <w:t>time to play.  Saturdays were really busy cleaning the house and going grocery shopping - so when I was younger I didn't get to play much on Saturdays</w:t>
       </w:r>
       <w:r>
         <w:t xml:space="preserve"> either</w:t>
@@ -2121,7 +1995,7 @@
                     </pic:cNvPicPr>
                   </pic:nvPicPr>
                   <pic:blipFill>
-                    <a:blip r:embed="rId17">
+                    <a:blip r:embed="rId16">
                       <a:extLst>
                         <a:ext uri="{28A0092B-C50C-407E-A947-70E740481C1C}">
                           <a14:useLocalDpi xmlns:a14="http://schemas.microsoft.com/office/drawing/2010/main" val="0"/>
@@ -2307,60 +2181,52 @@
         <w:t xml:space="preserve">I was a teenager and </w:t>
       </w:r>
       <w:r>
-        <w:t xml:space="preserve">we went to Samuel’s sale.  She would be excited when I </w:t>
-      </w:r>
-      <w:r>
+        <w:t xml:space="preserve">we went to Samuel’s sale.  She would be excited when I would try on clothes that looked cute on me, and say “let’s get it for you”.  </w:t>
+      </w:r>
+      <w:r>
+        <w:t xml:space="preserve">I knew that was a sacrifice as my parents didn’t have much money.  </w:t>
+      </w:r>
+      <w:r>
+        <w:t xml:space="preserve">Throughout my life, she has always liked to give me clothes and other things as well.  In fact, I rarely left Mom’s house without something in my arms that she had given me.  Sometimes it was clothes, sometimes bread or cookies, fruit or vegetables or maybe some stew she had made.  </w:t>
+      </w:r>
+      <w:r>
+        <w:t>Many times</w:t>
+      </w:r>
+      <w:r>
+        <w:t xml:space="preserve"> it was something for Ken or the children too.  Sometimes it was a “treasure” she got at a garage sale or a box of cereal she got at the “Canned Foods” store.  Now that she is gon</w:t>
+      </w:r>
+      <w:r>
+        <w:t>e (today’s date 4/28/2000) I don’t</w:t>
+      </w:r>
+      <w:r>
+        <w:t xml:space="preserve"> want to go to the “Canned Foods” store becau</w:t>
+      </w:r>
+      <w:r>
+        <w:t xml:space="preserve">se I took her to that store </w:t>
+      </w:r>
+      <w:r>
+        <w:t>often, and it brings back all those memories</w:t>
+      </w:r>
+      <w:r>
+        <w:t>, and makes me sad as I miss her.</w:t>
+      </w:r>
+    </w:p>
+    <w:p>
+      <w:r>
+        <w:t xml:space="preserve">  </w:t>
+      </w:r>
+    </w:p>
+    <w:p>
+      <w:pPr>
+        <w:rPr>
+          <w:kern w:val="1"/>
+        </w:rPr>
+      </w:pPr>
+      <w:r>
+        <w:rPr>
+          <w:noProof/>
+        </w:rPr>
         <w:lastRenderedPageBreak/>
-        <w:t xml:space="preserve">would try on clothes that looked cute on me, and say “let’s get it for you”.  </w:t>
-      </w:r>
-      <w:r>
-        <w:t xml:space="preserve">I knew that was a sacrifice as my parents didn’t have much money.  </w:t>
-      </w:r>
-      <w:r>
-        <w:t xml:space="preserve">Throughout my life, she has always liked to give me clothes and other things as well.  In fact, I rarely left Mom’s house without something in my arms that she had given me.  Sometimes it was clothes, sometimes bread or cookies, fruit or vegetables or maybe some stew she had made.  </w:t>
-      </w:r>
-      <w:r>
-        <w:t xml:space="preserve">Many </w:t>
-      </w:r>
-      <w:proofErr w:type="gramStart"/>
-      <w:r>
-        <w:t>times</w:t>
-      </w:r>
-      <w:proofErr w:type="gramEnd"/>
-      <w:r>
-        <w:t xml:space="preserve"> it was something for Ken or the children too.  Sometimes it was a “treasure” she got at a garage sale or a box of cereal she got at the “Canned Foods” store.  Now that she is gon</w:t>
-      </w:r>
-      <w:r>
-        <w:t>e (today’s date 4/28/2000) I don’t</w:t>
-      </w:r>
-      <w:r>
-        <w:t xml:space="preserve"> want to go to the “Canned Foods” store becau</w:t>
-      </w:r>
-      <w:r>
-        <w:t xml:space="preserve">se I took her to that store </w:t>
-      </w:r>
-      <w:r>
-        <w:t>often, and it brings back all those memories</w:t>
-      </w:r>
-      <w:r>
-        <w:t>, and makes me sad as I miss her.</w:t>
-      </w:r>
-    </w:p>
-    <w:p>
-      <w:r>
-        <w:t xml:space="preserve">  </w:t>
-      </w:r>
-    </w:p>
-    <w:p>
-      <w:pPr>
-        <w:rPr>
-          <w:kern w:val="1"/>
-        </w:rPr>
-      </w:pPr>
-      <w:r>
-        <w:rPr>
-          <w:noProof/>
-        </w:rPr>
         <w:drawing>
           <wp:anchor distT="0" distB="0" distL="114300" distR="114300" simplePos="0" relativeHeight="251670528" behindDoc="1" locked="0" layoutInCell="1" allowOverlap="1" wp14:anchorId="181893FC" wp14:editId="6163BDF1">
             <wp:simplePos x="0" y="0"/>
@@ -2395,7 +2261,7 @@
                     </pic:cNvPicPr>
                   </pic:nvPicPr>
                   <pic:blipFill>
-                    <a:blip r:embed="rId18" cstate="print">
+                    <a:blip r:embed="rId17" cstate="print">
                       <a:extLst>
                         <a:ext uri="{28A0092B-C50C-407E-A947-70E740481C1C}">
                           <a14:useLocalDpi xmlns:a14="http://schemas.microsoft.com/office/drawing/2010/main" val="0"/>
@@ -2540,7 +2406,7 @@
                     </pic:cNvPicPr>
                   </pic:nvPicPr>
                   <pic:blipFill>
-                    <a:blip r:embed="rId19" cstate="print">
+                    <a:blip r:embed="rId18" cstate="print">
                       <a:extLst>
                         <a:ext uri="{28A0092B-C50C-407E-A947-70E740481C1C}">
                           <a14:useLocalDpi xmlns:a14="http://schemas.microsoft.com/office/drawing/2010/main" val="0"/>
@@ -2615,7 +2481,7 @@
                     </pic:cNvPicPr>
                   </pic:nvPicPr>
                   <pic:blipFill>
-                    <a:blip r:embed="rId20" cstate="print">
+                    <a:blip r:embed="rId19" cstate="print">
                       <a:extLst>
                         <a:ext uri="{28A0092B-C50C-407E-A947-70E740481C1C}">
                           <a14:useLocalDpi xmlns:a14="http://schemas.microsoft.com/office/drawing/2010/main" val="0"/>
@@ -2692,13 +2558,23 @@
         <w:t xml:space="preserve">Hal would sit around teasing me while I was doing dishes, etc.  He would say "work harder slave".  He'd laugh and say, "I can go play with friends, or do anything I want, but you have to stay here and work, work, work - work harder slave." </w:t>
       </w:r>
       <w:r>
-        <w:t xml:space="preserve"> Sometimes I'd get so upset and tell him to get the heck out of here - to go to his friends then.  One time I got so angry that I threw a glass at him.  (Sure glad he </w:t>
-      </w:r>
-      <w:proofErr w:type="gramStart"/>
-      <w:r>
-        <w:t>ducked)  I</w:t>
-      </w:r>
-      <w:proofErr w:type="gramEnd"/>
+        <w:t xml:space="preserve"> Sometimes I'd get so upset and tell him to get the heck out of here - to go to his friends then.  One time I got so angry that I threw a glass at him.  (</w:t>
+      </w:r>
+      <w:r>
+        <w:t>I’m su</w:t>
+      </w:r>
+      <w:r>
+        <w:t>r</w:t>
+      </w:r>
+      <w:r>
+        <w:t>e</w:t>
+      </w:r>
+      <w:r>
+        <w:t xml:space="preserve"> glad he </w:t>
+      </w:r>
+      <w:r>
+        <w:t>ducked) I</w:t>
+      </w:r>
       <w:r>
         <w:t xml:space="preserve"> got in trouble for that.  I am thankful that even though I complained and thought it was unfair then, I am thankful I was taught the value of work.  My mom &amp; dad used a “switch” which they kept on the top of the top cupboard by the door.  Whenever they asked us to do something and we didn’t do it or complained or were fighting with each other, they would get the “switch” (small, long tree branch) down and threaten to use it on us.  I don’t remember them using it on me, but I think they did on Hal a time or two.  I remember Mom counting to five as a means of getting us to do things also.</w:t>
       </w:r>
@@ -2750,8 +2626,13 @@
       </w:r>
       <w:proofErr w:type="spellStart"/>
       <w:r>
-        <w:t>Koye</w:t>
-      </w:r>
+        <w:t>Koy</w:t>
+      </w:r>
+      <w:r>
+        <w:t>e</w:t>
+      </w:r>
+      <w:bookmarkStart w:id="0" w:name="_GoBack"/>
+      <w:bookmarkEnd w:id="0"/>
       <w:proofErr w:type="spellEnd"/>
       <w:r>
         <w:t xml:space="preserve"> was 6 months older and lived in Henryville.  </w:t>
@@ -2898,7 +2779,7 @@
       </w:pPr>
     </w:pPrDefault>
   </w:docDefaults>
-  <w:latentStyles w:defLockedState="0" w:defUIPriority="99" w:defSemiHidden="0" w:defUnhideWhenUsed="0" w:defQFormat="0" w:count="375">
+  <w:latentStyles w:defLockedState="0" w:defUIPriority="99" w:defSemiHidden="0" w:defUnhideWhenUsed="0" w:defQFormat="0" w:count="376">
     <w:lsdException w:name="Normal" w:uiPriority="0" w:qFormat="1"/>
     <w:lsdException w:name="heading 1" w:uiPriority="9" w:qFormat="1"/>
     <w:lsdException w:name="heading 2" w:semiHidden="1" w:uiPriority="9" w:unhideWhenUsed="1" w:qFormat="1"/>
@@ -3274,6 +3155,7 @@
     <w:lsdException w:name="Smart Hyperlink" w:semiHidden="1" w:unhideWhenUsed="1"/>
     <w:lsdException w:name="Hashtag" w:semiHidden="1" w:unhideWhenUsed="1"/>
     <w:lsdException w:name="Unresolved Mention" w:semiHidden="1" w:unhideWhenUsed="1"/>
+    <w:lsdException w:name="Smart Link" w:semiHidden="1" w:unhideWhenUsed="1"/>
   </w:latentStyles>
   <w:style w:type="paragraph" w:default="1" w:styleId="Normal">
     <w:name w:val="Normal"/>
@@ -3617,16 +3499,4 @@
     </a:ext>
   </a:extLst>
 </a:theme>
-</file>
-
-<file path=customXml/item1.xml><?xml version="1.0" encoding="utf-8"?>
-<b:Sources xmlns:b="http://schemas.openxmlformats.org/officeDocument/2006/bibliography" xmlns="http://schemas.openxmlformats.org/officeDocument/2006/bibliography" SelectedStyle="\APASixthEditionOfficeOnline.xsl" StyleName="APA" Version="6"/>
-</file>
-
-<file path=customXml/itemProps1.xml><?xml version="1.0" encoding="utf-8"?>
-<ds:datastoreItem xmlns:ds="http://schemas.openxmlformats.org/officeDocument/2006/customXml" ds:itemID="{89A5013A-CC72-4F33-991D-B65FEAEC8481}">
-  <ds:schemaRefs>
-    <ds:schemaRef ds:uri="http://schemas.openxmlformats.org/officeDocument/2006/bibliography"/>
-  </ds:schemaRefs>
-</ds:datastoreItem>
 </file>
</xml_diff>